<commit_message>
Agregada opcion para insertar archivos de proyectos
</commit_message>
<xml_diff>
--- a/public/MANUAL-DE-USUARIO-PROYECTOS-LL.docx
+++ b/public/MANUAL-DE-USUARIO-PROYECTOS-LL.docx
@@ -247,31 +247,24 @@
       </w:pPr>
       <w:r>
         <w:rPr>
-          <w:rFonts w:ascii="Liberation Sans" w:hAnsi="Liberation Sans" w:cs="Times New Roman"/>
-          <w:b/>
-        </w:rPr>
-        <w:t xml:space="preserve">SISTEMA PARA </w:t>
-      </w:r>
-      <w:r>
-        <w:rPr>
-          <w:rFonts w:ascii="Liberation Sans" w:hAnsi="Liberation Sans" w:cs="Times New Roman"/>
-          <w:b/>
-        </w:rPr>
-        <w:t>AUTOMATIZACI</w:t>
-      </w:r>
-      <w:r>
-        <w:rPr>
-          <w:rFonts w:ascii="Liberation Sans" w:hAnsi="Liberation Sans" w:cs="Times New Roman" w:hint="cs"/>
-          <w:b/>
-        </w:rPr>
-        <w:t>Ó</w:t>
-      </w:r>
-      <w:r>
-        <w:rPr>
-          <w:rFonts w:ascii="Liberation Sans" w:hAnsi="Liberation Sans" w:cs="Times New Roman"/>
-          <w:b/>
-        </w:rPr>
-        <w:t>N DEL PROCESO DE REGISTRO DE LOS PROYECTOS SOCIO-INTEGRADORES DE LOS PROGRAMAS NACIONALES DE FORMACI</w:t>
+          <w:rFonts w:ascii="Arial" w:hAnsi="Arial" w:cs="Arial"/>
+          <w:b/>
+        </w:rPr>
+        <w:t xml:space="preserve">SISTEMA </w:t>
+      </w:r>
+      <w:r>
+        <w:rPr>
+          <w:rFonts w:ascii="Liberation Sans" w:hAnsi="Liberation Sans" w:cs="Times New Roman"/>
+          <w:b/>
+        </w:rPr>
+        <w:t xml:space="preserve">PARA </w:t>
+      </w:r>
+      <w:r>
+        <w:rPr>
+          <w:rFonts w:ascii="Liberation Sans" w:hAnsi="Liberation Sans" w:cs="Times New Roman"/>
+          <w:b/>
+        </w:rPr>
+        <w:t>EL PROCESO DE REGISTRO DE LOS PROYECTOS SOCIO-INTEGRADORES DE LOS PROGRAMAS NACIONALES DE FORMACI</w:t>
       </w:r>
       <w:r>
         <w:rPr>
@@ -849,26 +842,20 @@
                               </w:rPr>
                               <w:t xml:space="preserve"> </w:t>
                             </w:r>
+                            <w:r>
+                              <w:rPr>
+                                <w:rFonts w:ascii="Arial" w:hAnsi="Arial" w:cs="Arial"/>
+                              </w:rPr>
+                              <w:t xml:space="preserve">Juan </w:t>
+                            </w:r>
                             <w:proofErr w:type="spellStart"/>
                             <w:r>
                               <w:rPr>
                                 <w:rFonts w:ascii="Arial" w:hAnsi="Arial" w:cs="Arial"/>
                               </w:rPr>
-                              <w:t>Ivan</w:t>
+                              <w:t>Zarraga</w:t>
                             </w:r>
                             <w:proofErr w:type="spellEnd"/>
-                            <w:r>
-                              <w:rPr>
-                                <w:rFonts w:ascii="Arial" w:hAnsi="Arial" w:cs="Arial"/>
-                              </w:rPr>
-                              <w:t xml:space="preserve"> Castillo</w:t>
-                            </w:r>
-                            <w:r>
-                              <w:rPr>
-                                <w:rFonts w:ascii="Arial" w:hAnsi="Arial" w:cs="Arial"/>
-                              </w:rPr>
-                              <w:t xml:space="preserve">                                                                     </w:t>
-                            </w:r>
                           </w:p>
                           <w:p/>
                         </w:txbxContent>
@@ -890,7 +877,11 @@
           </mc:Choice>
           <mc:Fallback>
             <w:pict>
-              <v:shape w14:anchorId="0EBBFE72" id="Text Box 174" o:spid="_x0000_s1027" type="#_x0000_t202" style="position:absolute;margin-left:-5.3pt;margin-top:6.5pt;width:137.35pt;height:60.9pt;z-index:251661312;visibility:visible;mso-wrap-style:square;mso-width-percent:0;mso-height-percent:0;mso-wrap-distance-left:9pt;mso-wrap-distance-top:0;mso-wrap-distance-right:9pt;mso-wrap-distance-bottom:0;mso-position-horizontal:absolute;mso-position-horizontal-relative:text;mso-position-vertical:absolute;mso-position-vertical-relative:text;mso-width-percent:0;mso-height-percent:0;mso-width-relative:page;mso-height-relative:page;v-text-anchor:top" o:gfxdata="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">
+              <v:shapetype w14:anchorId="0EBBFE72" id="_x0000_t202" coordsize="21600,21600" o:spt="202" path="m,l,21600r21600,l21600,xe">
+                <v:stroke joinstyle="miter"/>
+                <v:path gradientshapeok="t" o:connecttype="rect"/>
+              </v:shapetype>
+              <v:shape id="Text Box 174" o:spid="_x0000_s1027" type="#_x0000_t202" style="position:absolute;margin-left:-5.3pt;margin-top:6.5pt;width:137.35pt;height:60.9pt;z-index:251661312;visibility:visible;mso-wrap-style:square;mso-width-percent:0;mso-height-percent:0;mso-wrap-distance-left:9pt;mso-wrap-distance-top:0;mso-wrap-distance-right:9pt;mso-wrap-distance-bottom:0;mso-position-horizontal:absolute;mso-position-horizontal-relative:text;mso-position-vertical:absolute;mso-position-vertical-relative:text;mso-width-percent:0;mso-height-percent:0;mso-width-relative:page;mso-height-relative:page;v-text-anchor:top" o:gfxdata="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">
                 <v:textbox>
                   <w:txbxContent>
                     <w:p>
@@ -971,26 +962,20 @@
                         </w:rPr>
                         <w:t xml:space="preserve"> </w:t>
                       </w:r>
+                      <w:r>
+                        <w:rPr>
+                          <w:rFonts w:ascii="Arial" w:hAnsi="Arial" w:cs="Arial"/>
+                        </w:rPr>
+                        <w:t xml:space="preserve">Juan </w:t>
+                      </w:r>
                       <w:proofErr w:type="spellStart"/>
                       <w:r>
                         <w:rPr>
                           <w:rFonts w:ascii="Arial" w:hAnsi="Arial" w:cs="Arial"/>
                         </w:rPr>
-                        <w:t>Ivan</w:t>
+                        <w:t>Zarraga</w:t>
                       </w:r>
                       <w:proofErr w:type="spellEnd"/>
-                      <w:r>
-                        <w:rPr>
-                          <w:rFonts w:ascii="Arial" w:hAnsi="Arial" w:cs="Arial"/>
-                        </w:rPr>
-                        <w:t xml:space="preserve"> Castillo</w:t>
-                      </w:r>
-                      <w:r>
-                        <w:rPr>
-                          <w:rFonts w:ascii="Arial" w:hAnsi="Arial" w:cs="Arial"/>
-                        </w:rPr>
-                        <w:t xml:space="preserve">                                                                     </w:t>
-                      </w:r>
                     </w:p>
                     <w:p/>
                   </w:txbxContent>
@@ -1526,7 +1511,7 @@
                 <w:sz w:val="24"/>
                 <w:szCs w:val="24"/>
               </w:rPr>
-              <w:t>8</w:t>
+              <w:t>9</w:t>
             </w:r>
           </w:p>
         </w:tc>
@@ -1598,7 +1583,7 @@
                 <w:sz w:val="24"/>
                 <w:szCs w:val="24"/>
               </w:rPr>
-              <w:t>9</w:t>
+              <w:t>10</w:t>
             </w:r>
           </w:p>
         </w:tc>
@@ -1661,7 +1646,7 @@
                 <w:sz w:val="24"/>
                 <w:szCs w:val="24"/>
               </w:rPr>
-              <w:t>10</w:t>
+              <w:t>11</w:t>
             </w:r>
           </w:p>
         </w:tc>
@@ -1733,7 +1718,7 @@
                 <w:sz w:val="24"/>
                 <w:szCs w:val="24"/>
               </w:rPr>
-              <w:t>11</w:t>
+              <w:t>12</w:t>
             </w:r>
           </w:p>
         </w:tc>
@@ -1819,7 +1804,7 @@
                 <w:sz w:val="24"/>
                 <w:szCs w:val="24"/>
               </w:rPr>
-              <w:t>12</w:t>
+              <w:t>13</w:t>
             </w:r>
           </w:p>
         </w:tc>
@@ -1882,7 +1867,7 @@
                 <w:sz w:val="24"/>
                 <w:szCs w:val="24"/>
               </w:rPr>
-              <w:t>16</w:t>
+              <w:t>17</w:t>
             </w:r>
           </w:p>
         </w:tc>
@@ -1944,7 +1929,7 @@
                 <w:sz w:val="24"/>
                 <w:szCs w:val="24"/>
               </w:rPr>
-              <w:t>17</w:t>
+              <w:t>18</w:t>
             </w:r>
           </w:p>
         </w:tc>
@@ -2006,7 +1991,7 @@
                 <w:sz w:val="24"/>
                 <w:szCs w:val="24"/>
               </w:rPr>
-              <w:t>18</w:t>
+              <w:t>19</w:t>
             </w:r>
           </w:p>
         </w:tc>
@@ -2077,7 +2062,7 @@
                 <w:sz w:val="24"/>
                 <w:szCs w:val="24"/>
               </w:rPr>
-              <w:t>20</w:t>
+              <w:t>21</w:t>
             </w:r>
           </w:p>
         </w:tc>
@@ -2156,8 +2141,10 @@
                 <w:sz w:val="24"/>
                 <w:szCs w:val="24"/>
               </w:rPr>
-              <w:t>21</w:t>
+              <w:t>22</w:t>
             </w:r>
+            <w:bookmarkStart w:id="1" w:name="_GoBack"/>
+            <w:bookmarkEnd w:id="1"/>
           </w:p>
         </w:tc>
       </w:tr>
@@ -2235,7 +2222,7 @@
                 <w:sz w:val="24"/>
                 <w:szCs w:val="24"/>
               </w:rPr>
-              <w:t>23</w:t>
+              <w:t>24</w:t>
             </w:r>
           </w:p>
         </w:tc>
@@ -2314,7 +2301,7 @@
                 <w:sz w:val="24"/>
                 <w:szCs w:val="24"/>
               </w:rPr>
-              <w:t>24</w:t>
+              <w:t>25</w:t>
             </w:r>
           </w:p>
         </w:tc>
@@ -2377,7 +2364,7 @@
                 <w:sz w:val="24"/>
                 <w:szCs w:val="24"/>
               </w:rPr>
-              <w:t>25</w:t>
+              <w:t>26</w:t>
             </w:r>
           </w:p>
         </w:tc>
@@ -2439,7 +2426,7 @@
                 <w:sz w:val="24"/>
                 <w:szCs w:val="24"/>
               </w:rPr>
-              <w:t>26</w:t>
+              <w:t>27</w:t>
             </w:r>
           </w:p>
         </w:tc>
@@ -2510,7 +2497,7 @@
                 <w:sz w:val="24"/>
                 <w:szCs w:val="24"/>
               </w:rPr>
-              <w:t>27</w:t>
+              <w:t>28</w:t>
             </w:r>
           </w:p>
         </w:tc>
@@ -2572,7 +2559,7 @@
                 <w:sz w:val="24"/>
                 <w:szCs w:val="24"/>
               </w:rPr>
-              <w:t>27</w:t>
+              <w:t>28</w:t>
             </w:r>
           </w:p>
         </w:tc>
@@ -3241,8 +3228,6 @@
           <w:sz w:val="26"/>
         </w:rPr>
       </w:pPr>
-      <w:bookmarkStart w:id="2" w:name="_GoBack"/>
-      <w:bookmarkEnd w:id="2"/>
       <w:r>
         <w:rPr>
           <w:rFonts w:ascii="Liberation Sans" w:hAnsi="Liberation Sans" w:cs="Arial"/>
@@ -3603,25 +3588,7 @@
         <w:rPr>
           <w:rFonts w:ascii="Liberation Sans" w:hAnsi="Liberation Sans" w:cs="Arial"/>
         </w:rPr>
-        <w:t xml:space="preserve"> (</w:t>
-      </w:r>
-      <w:r>
-        <w:rPr>
-          <w:rFonts w:ascii="Liberation Sans" w:hAnsi="Liberation Sans" w:cs="Arial"/>
-        </w:rPr>
-        <w:t>Tecla Windows</w:t>
-      </w:r>
-      <w:r>
-        <w:rPr>
-          <w:rFonts w:ascii="Liberation Sans" w:hAnsi="Liberation Sans" w:cs="Arial"/>
-        </w:rPr>
-        <w:t xml:space="preserve"> o “Menú”</w:t>
-      </w:r>
-      <w:r>
-        <w:rPr>
-          <w:rFonts w:ascii="Liberation Sans" w:hAnsi="Liberation Sans" w:cs="Arial"/>
-        </w:rPr>
-        <w:t>)+R en conjunto, luego llene el campo con la palabra “</w:t>
+        <w:t xml:space="preserve"> (Tecla Windows o “Menú”)+R en conjunto, luego llene el campo con la palabra “</w:t>
       </w:r>
       <w:proofErr w:type="spellStart"/>
       <w:r>
@@ -3928,23 +3895,7 @@
           <w:b/>
           <w:lang w:val="es-ES"/>
         </w:rPr>
-        <w:t>Para</w:t>
-      </w:r>
-      <w:r>
-        <w:rPr>
-          <w:rFonts w:ascii="Liberation Sans" w:hAnsi="Liberation Sans" w:cs="Arial"/>
-          <w:b/>
-          <w:lang w:val="es-ES"/>
-        </w:rPr>
-        <w:t xml:space="preserve"> 32</w:t>
-      </w:r>
-      <w:r>
-        <w:rPr>
-          <w:rFonts w:ascii="Liberation Sans" w:hAnsi="Liberation Sans" w:cs="Arial"/>
-          <w:b/>
-          <w:lang w:val="es-ES"/>
-        </w:rPr>
-        <w:t xml:space="preserve">bit: </w:t>
+        <w:t xml:space="preserve">Para 32bit: </w:t>
       </w:r>
       <w:r>
         <w:rPr>
@@ -4211,40 +4162,7 @@
           <w:szCs w:val="21"/>
           <w:lang w:val="en-US" w:eastAsia="en-US" w:bidi="ar-SA"/>
         </w:rPr>
-        <w:t>:\Program Files\MongoDB\</w:t>
-      </w:r>
-      <w:r>
-        <w:rPr>
-          <w:rFonts w:ascii="Courier New" w:eastAsia="Times New Roman" w:hAnsi="Courier New" w:cs="Courier New"/>
-          <w:color w:val="4070A0"/>
-          <w:kern w:val="0"/>
-          <w:sz w:val="21"/>
-          <w:szCs w:val="21"/>
-          <w:lang w:val="en-US" w:eastAsia="en-US" w:bidi="ar-SA"/>
-        </w:rPr>
-        <w:t>logs</w:t>
-      </w:r>
-      <w:r>
-        <w:rPr>
-          <w:rFonts w:ascii="Courier New" w:eastAsia="Times New Roman" w:hAnsi="Courier New" w:cs="Courier New"/>
-          <w:color w:val="4070A0"/>
-          <w:kern w:val="0"/>
-          <w:sz w:val="21"/>
-          <w:szCs w:val="21"/>
-          <w:lang w:val="en-US" w:eastAsia="en-US" w:bidi="ar-SA"/>
-        </w:rPr>
-        <w:t>\</w:t>
-      </w:r>
-      <w:r>
-        <w:rPr>
-          <w:rFonts w:ascii="Courier New" w:eastAsia="Times New Roman" w:hAnsi="Courier New" w:cs="Courier New"/>
-          <w:color w:val="4070A0"/>
-          <w:kern w:val="0"/>
-          <w:sz w:val="21"/>
-          <w:szCs w:val="21"/>
-          <w:lang w:val="en-US" w:eastAsia="en-US" w:bidi="ar-SA"/>
-        </w:rPr>
-        <w:t xml:space="preserve">mongo.log </w:t>
+        <w:t xml:space="preserve">:\Program Files\MongoDB\logs\mongo.log </w:t>
       </w:r>
       <w:r>
         <w:rPr>
@@ -8071,7 +7989,19 @@
         <w:rPr>
           <w:rFonts w:ascii="Liberation Sans" w:hAnsi="Liberation Sans" w:cs="Times New Roman"/>
         </w:rPr>
-        <w:t>, por lo que no se pueden repetir entre usuarios además de esto si se presenta un error, será mostrado en la parte superior del formulario.</w:t>
+        <w:t>, por lo que no se pueden repetir entre usuarios</w:t>
+      </w:r>
+      <w:r>
+        <w:rPr>
+          <w:rFonts w:ascii="Liberation Sans" w:hAnsi="Liberation Sans" w:cs="Times New Roman"/>
+        </w:rPr>
+        <w:t>. A</w:t>
+      </w:r>
+      <w:r>
+        <w:rPr>
+          <w:rFonts w:ascii="Liberation Sans" w:hAnsi="Liberation Sans" w:cs="Times New Roman"/>
+        </w:rPr>
+        <w:t>demás de esto si se presenta un error, será mostrado en la parte superior del formulario.</w:t>
       </w:r>
     </w:p>
     <w:p>
@@ -9377,6 +9307,40 @@
         <w:spacing w:line="360" w:lineRule="auto"/>
         <w:rPr>
           <w:rFonts w:ascii="Liberation Sans" w:hAnsi="Liberation Sans" w:cs="Times New Roman"/>
+        </w:rPr>
+      </w:pPr>
+    </w:p>
+    <w:p>
+      <w:pPr>
+        <w:spacing w:line="360" w:lineRule="auto"/>
+        <w:rPr>
+          <w:rFonts w:ascii="Liberation Sans" w:hAnsi="Liberation Sans" w:cs="Times New Roman"/>
+        </w:rPr>
+      </w:pPr>
+      <w:r>
+        <w:rPr>
+          <w:rFonts w:ascii="Liberation Sans" w:hAnsi="Liberation Sans" w:cs="Times New Roman"/>
+        </w:rPr>
+        <w:t xml:space="preserve">Se habilitó la opción para registrar el archivo </w:t>
+      </w:r>
+      <w:r>
+        <w:rPr>
+          <w:rFonts w:ascii="Liberation Sans" w:hAnsi="Liberation Sans" w:cs="Times New Roman"/>
+        </w:rPr>
+        <w:t xml:space="preserve">PDF </w:t>
+      </w:r>
+      <w:r>
+        <w:rPr>
+          <w:rFonts w:ascii="Liberation Sans" w:hAnsi="Liberation Sans" w:cs="Times New Roman"/>
+        </w:rPr>
+        <w:t>del proyecto.</w:t>
+      </w:r>
+    </w:p>
+    <w:p>
+      <w:pPr>
+        <w:spacing w:line="360" w:lineRule="auto"/>
+        <w:rPr>
+          <w:rFonts w:ascii="Liberation Sans" w:hAnsi="Liberation Sans" w:cs="Times New Roman"/>
           <w:sz w:val="26"/>
         </w:rPr>
       </w:pPr>
@@ -10881,8 +10845,30 @@
         <w:rPr>
           <w:rFonts w:ascii="Liberation Sans" w:hAnsi="Liberation Sans" w:cs="Times New Roman"/>
         </w:rPr>
-        <w:t xml:space="preserve">Esta página contiene los botones para las funciones de editar y eliminar proyectos que solo son visibles para usuarios con permisos especiales </w:t>
-      </w:r>
+        <w:t xml:space="preserve">Si se registró un archivo PDF en conjunto, se puede visualizar dando </w:t>
+      </w:r>
+      <w:proofErr w:type="spellStart"/>
+      <w:r>
+        <w:rPr>
+          <w:rFonts w:ascii="Liberation Sans" w:hAnsi="Liberation Sans" w:cs="Times New Roman"/>
+        </w:rPr>
+        <w:t>click</w:t>
+      </w:r>
+      <w:proofErr w:type="spellEnd"/>
+      <w:r>
+        <w:rPr>
+          <w:rFonts w:ascii="Liberation Sans" w:hAnsi="Liberation Sans" w:cs="Times New Roman"/>
+        </w:rPr>
+        <w:t xml:space="preserve"> a este botón.</w:t>
+      </w:r>
+    </w:p>
+    <w:p>
+      <w:pPr>
+        <w:spacing w:line="360" w:lineRule="auto"/>
+        <w:rPr>
+          <w:rFonts w:ascii="Liberation Sans" w:hAnsi="Liberation Sans" w:cs="Times New Roman"/>
+        </w:rPr>
+      </w:pPr>
       <w:r>
         <w:rPr>
           <w:rFonts w:ascii="Liberation Sans" w:hAnsi="Liberation Sans" w:cs="Times New Roman"/>
@@ -10890,10 +10876,10 @@
           <w:lang w:val="en-US" w:eastAsia="en-US" w:bidi="ar-SA"/>
         </w:rPr>
         <w:drawing>
-          <wp:inline distT="0" distB="0" distL="0" distR="0" wp14:anchorId="77558449" wp14:editId="755FB79D">
-            <wp:extent cx="2686425" cy="924054"/>
-            <wp:effectExtent l="0" t="0" r="0" b="9525"/>
-            <wp:docPr id="26" name="Picture 26"/>
+          <wp:inline distT="0" distB="0" distL="0" distR="0" wp14:anchorId="4F3485D6" wp14:editId="10E52BB1">
+            <wp:extent cx="1552792" cy="724001"/>
+            <wp:effectExtent l="0" t="0" r="9525" b="0"/>
+            <wp:docPr id="45" name="Picture 45"/>
             <wp:cNvGraphicFramePr>
               <a:graphicFrameLocks xmlns:a="http://schemas.openxmlformats.org/drawingml/2006/main" noChangeAspect="1"/>
             </wp:cNvGraphicFramePr>
@@ -10913,7 +10899,7 @@
                   <pic:spPr>
                     <a:xfrm>
                       <a:off x="0" y="0"/>
-                      <a:ext cx="2686425" cy="924054"/>
+                      <a:ext cx="1552792" cy="724001"/>
                     </a:xfrm>
                     <a:prstGeom prst="rect">
                       <a:avLst/>
@@ -10937,35 +10923,7 @@
         <w:rPr>
           <w:rFonts w:ascii="Liberation Sans" w:hAnsi="Liberation Sans" w:cs="Times New Roman"/>
         </w:rPr>
-        <w:t>Estos botones no son visibles para usuarios normales.</w:t>
-      </w:r>
-    </w:p>
-    <w:p>
-      <w:pPr>
-        <w:spacing w:line="360" w:lineRule="auto"/>
-        <w:rPr>
-          <w:rFonts w:ascii="Liberation Sans" w:hAnsi="Liberation Sans" w:cs="Times New Roman"/>
-        </w:rPr>
-      </w:pPr>
-      <w:r>
-        <w:rPr>
-          <w:rFonts w:ascii="Liberation Sans" w:hAnsi="Liberation Sans" w:cs="Times New Roman"/>
-        </w:rPr>
-        <w:t>Luego de editar un proyecto, en esta página se muestra un anuncio indicando si la edición fue exitosa</w:t>
-      </w:r>
-    </w:p>
-    <w:p>
-      <w:pPr>
-        <w:spacing w:line="360" w:lineRule="auto"/>
-        <w:rPr>
-          <w:rFonts w:ascii="Liberation Sans" w:hAnsi="Liberation Sans" w:cs="Times New Roman"/>
-        </w:rPr>
-      </w:pPr>
-      <w:r>
-        <w:rPr>
-          <w:rFonts w:ascii="Liberation Sans" w:hAnsi="Liberation Sans" w:cs="Times New Roman"/>
-        </w:rPr>
-        <w:t xml:space="preserve">. </w:t>
+        <w:t xml:space="preserve">Esta página contiene los botones para las funciones de editar y eliminar proyectos que solo son visibles para usuarios con permisos especiales </w:t>
       </w:r>
       <w:r>
         <w:rPr>
@@ -10974,10 +10932,10 @@
           <w:lang w:val="en-US" w:eastAsia="en-US" w:bidi="ar-SA"/>
         </w:rPr>
         <w:drawing>
-          <wp:inline distT="0" distB="0" distL="0" distR="0" wp14:anchorId="10FA2381" wp14:editId="4EB172D1">
-            <wp:extent cx="2314898" cy="533474"/>
-            <wp:effectExtent l="0" t="0" r="9525" b="0"/>
-            <wp:docPr id="27" name="Picture 27"/>
+          <wp:inline distT="0" distB="0" distL="0" distR="0" wp14:anchorId="77558449" wp14:editId="755FB79D">
+            <wp:extent cx="2686425" cy="924054"/>
+            <wp:effectExtent l="0" t="0" r="0" b="9525"/>
+            <wp:docPr id="26" name="Picture 26"/>
             <wp:cNvGraphicFramePr>
               <a:graphicFrameLocks xmlns:a="http://schemas.openxmlformats.org/drawingml/2006/main" noChangeAspect="1"/>
             </wp:cNvGraphicFramePr>
@@ -10997,7 +10955,7 @@
                   <pic:spPr>
                     <a:xfrm>
                       <a:off x="0" y="0"/>
-                      <a:ext cx="2314898" cy="533474"/>
+                      <a:ext cx="2686425" cy="924054"/>
                     </a:xfrm>
                     <a:prstGeom prst="rect">
                       <a:avLst/>
@@ -11014,159 +10972,67 @@
       <w:pPr>
         <w:spacing w:line="360" w:lineRule="auto"/>
         <w:rPr>
-          <w:noProof/>
-          <w:lang w:val="es-ES" w:eastAsia="en-US" w:bidi="ar-SA"/>
-        </w:rPr>
-      </w:pPr>
-      <w:r>
-        <w:rPr>
-          <w:rFonts w:ascii="Liberation Sans" w:hAnsi="Liberation Sans" w:cs="Times New Roman"/>
-        </w:rPr>
-        <w:t>Esta página es accesible por todos los usuarios (invitados y registrados).</w:t>
-      </w:r>
-    </w:p>
-    <w:p>
-      <w:pPr>
-        <w:spacing w:line="360" w:lineRule="auto"/>
-        <w:rPr>
-          <w:rFonts w:ascii="Liberation Sans" w:hAnsi="Liberation Sans" w:cs="Times New Roman"/>
-          <w:lang w:val="es-ES"/>
-        </w:rPr>
-      </w:pPr>
-    </w:p>
-    <w:p>
-      <w:pPr>
-        <w:spacing w:line="360" w:lineRule="auto"/>
-        <w:rPr>
-          <w:rFonts w:ascii="Liberation Sans" w:hAnsi="Liberation Sans" w:cs="Times New Roman"/>
-          <w:b/>
-          <w:sz w:val="26"/>
-        </w:rPr>
-      </w:pPr>
-      <w:r>
-        <w:rPr>
-          <w:rFonts w:ascii="Liberation Sans" w:hAnsi="Liberation Sans" w:cs="Times New Roman"/>
-          <w:b/>
-          <w:sz w:val="26"/>
+          <w:rFonts w:ascii="Liberation Sans" w:hAnsi="Liberation Sans" w:cs="Times New Roman"/>
+        </w:rPr>
+      </w:pPr>
+      <w:r>
+        <w:rPr>
+          <w:rFonts w:ascii="Liberation Sans" w:hAnsi="Liberation Sans" w:cs="Times New Roman"/>
+        </w:rPr>
+        <w:t>Estos botones no son visibles para usuarios normales.</w:t>
+      </w:r>
+    </w:p>
+    <w:p>
+      <w:pPr>
+        <w:spacing w:line="360" w:lineRule="auto"/>
+        <w:rPr>
+          <w:rFonts w:ascii="Liberation Sans" w:hAnsi="Liberation Sans" w:cs="Times New Roman"/>
+        </w:rPr>
+      </w:pPr>
+      <w:r>
+        <w:rPr>
+          <w:rFonts w:ascii="Liberation Sans" w:hAnsi="Liberation Sans" w:cs="Times New Roman"/>
+        </w:rPr>
+        <w:t xml:space="preserve">Luego de editar un proyecto, en esta página se </w:t>
+      </w:r>
+      <w:r>
+        <w:rPr>
+          <w:rFonts w:ascii="Liberation Sans" w:hAnsi="Liberation Sans" w:cs="Times New Roman"/>
+        </w:rPr>
+        <w:t>anuncia</w:t>
+      </w:r>
+      <w:r>
+        <w:rPr>
+          <w:rFonts w:ascii="Liberation Sans" w:hAnsi="Liberation Sans" w:cs="Times New Roman"/>
+        </w:rPr>
+        <w:t xml:space="preserve"> si la edición fue exitosa</w:t>
+      </w:r>
+    </w:p>
+    <w:p>
+      <w:pPr>
+        <w:spacing w:line="360" w:lineRule="auto"/>
+        <w:rPr>
+          <w:rFonts w:ascii="Liberation Sans" w:hAnsi="Liberation Sans" w:cs="Times New Roman"/>
+        </w:rPr>
+      </w:pPr>
+      <w:r>
+        <w:rPr>
+          <w:rFonts w:ascii="Liberation Sans" w:hAnsi="Liberation Sans" w:cs="Times New Roman"/>
         </w:rPr>
         <w:lastRenderedPageBreak/>
-        <w:t xml:space="preserve">Páginas: </w:t>
-      </w:r>
-      <w:proofErr w:type="spellStart"/>
-      <w:r>
-        <w:rPr>
-          <w:rFonts w:ascii="Liberation Sans" w:hAnsi="Liberation Sans" w:cs="Times New Roman"/>
-          <w:b/>
-          <w:sz w:val="26"/>
-        </w:rPr>
-        <w:t>Edit</w:t>
-      </w:r>
-      <w:proofErr w:type="spellEnd"/>
-    </w:p>
-    <w:p>
-      <w:pPr>
-        <w:spacing w:line="360" w:lineRule="auto"/>
-        <w:rPr>
-          <w:rFonts w:ascii="Liberation Sans" w:hAnsi="Liberation Sans" w:cs="Times New Roman"/>
-          <w:lang w:val="es-ES"/>
-        </w:rPr>
-      </w:pPr>
-    </w:p>
-    <w:p>
-      <w:pPr>
-        <w:spacing w:line="360" w:lineRule="auto"/>
-        <w:rPr>
-          <w:rFonts w:ascii="Liberation Sans" w:hAnsi="Liberation Sans" w:cs="Times New Roman"/>
-          <w:lang w:val="es-ES"/>
-        </w:rPr>
-      </w:pPr>
-      <w:r>
-        <w:rPr>
-          <w:rFonts w:ascii="Liberation Sans" w:hAnsi="Liberation Sans" w:cs="Times New Roman"/>
-          <w:lang w:val="es-ES"/>
-        </w:rPr>
-        <w:t>/</w:t>
-      </w:r>
-      <w:proofErr w:type="spellStart"/>
-      <w:r>
-        <w:rPr>
-          <w:rFonts w:ascii="Liberation Sans" w:hAnsi="Liberation Sans" w:cs="Times New Roman"/>
-          <w:lang w:val="es-ES"/>
-        </w:rPr>
-        <w:t>edit</w:t>
-      </w:r>
-      <w:proofErr w:type="spellEnd"/>
-      <w:r>
-        <w:rPr>
-          <w:rFonts w:ascii="Liberation Sans" w:hAnsi="Liberation Sans" w:cs="Times New Roman"/>
-          <w:lang w:val="es-ES"/>
-        </w:rPr>
-        <w:t>/”id-de-proyecto”</w:t>
-      </w:r>
-    </w:p>
-    <w:p>
-      <w:pPr>
-        <w:spacing w:line="360" w:lineRule="auto"/>
-        <w:rPr>
-          <w:rFonts w:ascii="Liberation Sans" w:hAnsi="Liberation Sans" w:cs="Times New Roman"/>
-          <w:lang w:val="es-ES"/>
-        </w:rPr>
-      </w:pPr>
-    </w:p>
-    <w:p>
-      <w:pPr>
-        <w:spacing w:line="360" w:lineRule="auto"/>
-        <w:rPr>
-          <w:rFonts w:ascii="Liberation Sans" w:hAnsi="Liberation Sans" w:cs="Times New Roman"/>
-        </w:rPr>
-      </w:pPr>
-      <w:r>
-        <w:rPr>
-          <w:rFonts w:ascii="Liberation Sans" w:hAnsi="Liberation Sans" w:cs="Times New Roman"/>
-        </w:rPr>
-        <w:t>Esta página solo es accesible por usuarios con permisos especiales.</w:t>
-      </w:r>
-    </w:p>
-    <w:p>
-      <w:pPr>
-        <w:spacing w:line="360" w:lineRule="auto"/>
-        <w:rPr>
-          <w:rFonts w:ascii="Liberation Sans" w:hAnsi="Liberation Sans" w:cs="Times New Roman"/>
-        </w:rPr>
-      </w:pPr>
-    </w:p>
-    <w:p>
-      <w:pPr>
-        <w:spacing w:line="360" w:lineRule="auto"/>
-        <w:rPr>
-          <w:rFonts w:ascii="Liberation Sans" w:hAnsi="Liberation Sans" w:cs="Times New Roman"/>
-        </w:rPr>
-      </w:pPr>
-      <w:r>
-        <w:rPr>
-          <w:rFonts w:ascii="Liberation Sans" w:hAnsi="Liberation Sans" w:cs="Times New Roman"/>
-        </w:rPr>
-        <w:t>En esta página se realiza el proceso de edición de proyecto, utiliza el mismo formulario de /archivar pero con los campos llenados con los datos del proyecto a editar</w:t>
-      </w:r>
-    </w:p>
-    <w:p>
-      <w:pPr>
-        <w:spacing w:line="360" w:lineRule="auto"/>
-        <w:rPr>
-          <w:noProof/>
-          <w:lang w:val="es-ES" w:eastAsia="en-US" w:bidi="ar-SA"/>
-        </w:rPr>
-      </w:pPr>
-      <w:r>
-        <w:rPr>
+        <w:t xml:space="preserve">. </w:t>
+      </w:r>
+      <w:r>
+        <w:rPr>
+          <w:rFonts w:ascii="Liberation Sans" w:hAnsi="Liberation Sans" w:cs="Times New Roman"/>
           <w:noProof/>
           <w:lang w:val="en-US" w:eastAsia="en-US" w:bidi="ar-SA"/>
         </w:rPr>
         <w:drawing>
-          <wp:inline distT="0" distB="0" distL="0" distR="0" wp14:anchorId="57076B13" wp14:editId="6C3E0E14">
-            <wp:extent cx="5612130" cy="2762250"/>
-            <wp:effectExtent l="0" t="0" r="7620" b="0"/>
-            <wp:docPr id="28" name="Picture 28"/>
+          <wp:inline distT="0" distB="0" distL="0" distR="0" wp14:anchorId="10FA2381" wp14:editId="4EB172D1">
+            <wp:extent cx="2314898" cy="533474"/>
+            <wp:effectExtent l="0" t="0" r="9525" b="0"/>
+            <wp:docPr id="27" name="Picture 27"/>
             <wp:cNvGraphicFramePr>
               <a:graphicFrameLocks xmlns:a="http://schemas.openxmlformats.org/drawingml/2006/main" noChangeAspect="1"/>
             </wp:cNvGraphicFramePr>
@@ -11186,7 +11052,7 @@
                   <pic:spPr>
                     <a:xfrm>
                       <a:off x="0" y="0"/>
-                      <a:ext cx="5612130" cy="2762250"/>
+                      <a:ext cx="2314898" cy="533474"/>
                     </a:xfrm>
                     <a:prstGeom prst="rect">
                       <a:avLst/>
@@ -11207,6 +11073,135 @@
           <w:lang w:val="es-ES" w:eastAsia="en-US" w:bidi="ar-SA"/>
         </w:rPr>
       </w:pPr>
+      <w:r>
+        <w:rPr>
+          <w:rFonts w:ascii="Liberation Sans" w:hAnsi="Liberation Sans" w:cs="Times New Roman"/>
+        </w:rPr>
+        <w:t>Esta página es accesible por todos los usuarios (invitados y registrados).</w:t>
+      </w:r>
+    </w:p>
+    <w:p>
+      <w:pPr>
+        <w:spacing w:line="360" w:lineRule="auto"/>
+        <w:rPr>
+          <w:rFonts w:ascii="Liberation Sans" w:hAnsi="Liberation Sans" w:cs="Times New Roman"/>
+          <w:lang w:val="es-ES"/>
+        </w:rPr>
+      </w:pPr>
+    </w:p>
+    <w:p>
+      <w:pPr>
+        <w:spacing w:line="360" w:lineRule="auto"/>
+        <w:rPr>
+          <w:rFonts w:ascii="Liberation Sans" w:hAnsi="Liberation Sans" w:cs="Times New Roman"/>
+          <w:b/>
+          <w:sz w:val="26"/>
+        </w:rPr>
+      </w:pPr>
+      <w:r>
+        <w:rPr>
+          <w:rFonts w:ascii="Liberation Sans" w:hAnsi="Liberation Sans" w:cs="Times New Roman"/>
+          <w:b/>
+          <w:sz w:val="26"/>
+        </w:rPr>
+        <w:t xml:space="preserve">Páginas: </w:t>
+      </w:r>
+      <w:proofErr w:type="spellStart"/>
+      <w:r>
+        <w:rPr>
+          <w:rFonts w:ascii="Liberation Sans" w:hAnsi="Liberation Sans" w:cs="Times New Roman"/>
+          <w:b/>
+          <w:sz w:val="26"/>
+        </w:rPr>
+        <w:t>Edit</w:t>
+      </w:r>
+      <w:proofErr w:type="spellEnd"/>
+    </w:p>
+    <w:p>
+      <w:pPr>
+        <w:spacing w:line="360" w:lineRule="auto"/>
+        <w:rPr>
+          <w:rFonts w:ascii="Liberation Sans" w:hAnsi="Liberation Sans" w:cs="Times New Roman"/>
+          <w:lang w:val="es-ES"/>
+        </w:rPr>
+      </w:pPr>
+    </w:p>
+    <w:p>
+      <w:pPr>
+        <w:spacing w:line="360" w:lineRule="auto"/>
+        <w:rPr>
+          <w:rFonts w:ascii="Liberation Sans" w:hAnsi="Liberation Sans" w:cs="Times New Roman"/>
+          <w:lang w:val="es-ES"/>
+        </w:rPr>
+      </w:pPr>
+      <w:r>
+        <w:rPr>
+          <w:rFonts w:ascii="Liberation Sans" w:hAnsi="Liberation Sans" w:cs="Times New Roman"/>
+          <w:lang w:val="es-ES"/>
+        </w:rPr>
+        <w:t>/</w:t>
+      </w:r>
+      <w:proofErr w:type="spellStart"/>
+      <w:r>
+        <w:rPr>
+          <w:rFonts w:ascii="Liberation Sans" w:hAnsi="Liberation Sans" w:cs="Times New Roman"/>
+          <w:lang w:val="es-ES"/>
+        </w:rPr>
+        <w:t>edit</w:t>
+      </w:r>
+      <w:proofErr w:type="spellEnd"/>
+      <w:r>
+        <w:rPr>
+          <w:rFonts w:ascii="Liberation Sans" w:hAnsi="Liberation Sans" w:cs="Times New Roman"/>
+          <w:lang w:val="es-ES"/>
+        </w:rPr>
+        <w:t>/”id-de-proyecto”</w:t>
+      </w:r>
+    </w:p>
+    <w:p>
+      <w:pPr>
+        <w:spacing w:line="360" w:lineRule="auto"/>
+        <w:rPr>
+          <w:rFonts w:ascii="Liberation Sans" w:hAnsi="Liberation Sans" w:cs="Times New Roman"/>
+          <w:lang w:val="es-ES"/>
+        </w:rPr>
+      </w:pPr>
+    </w:p>
+    <w:p>
+      <w:pPr>
+        <w:spacing w:line="360" w:lineRule="auto"/>
+        <w:rPr>
+          <w:rFonts w:ascii="Liberation Sans" w:hAnsi="Liberation Sans" w:cs="Times New Roman"/>
+        </w:rPr>
+      </w:pPr>
+      <w:r>
+        <w:rPr>
+          <w:rFonts w:ascii="Liberation Sans" w:hAnsi="Liberation Sans" w:cs="Times New Roman"/>
+        </w:rPr>
+        <w:t>Esta página solo es accesible por usuarios con permisos especiales.</w:t>
+      </w:r>
+    </w:p>
+    <w:p>
+      <w:pPr>
+        <w:spacing w:line="360" w:lineRule="auto"/>
+        <w:rPr>
+          <w:rFonts w:ascii="Liberation Sans" w:hAnsi="Liberation Sans" w:cs="Times New Roman"/>
+        </w:rPr>
+      </w:pPr>
+    </w:p>
+    <w:p>
+      <w:pPr>
+        <w:spacing w:line="360" w:lineRule="auto"/>
+        <w:rPr>
+          <w:rFonts w:ascii="Liberation Sans" w:hAnsi="Liberation Sans" w:cs="Times New Roman"/>
+        </w:rPr>
+      </w:pPr>
+      <w:r>
+        <w:rPr>
+          <w:rFonts w:ascii="Liberation Sans" w:hAnsi="Liberation Sans" w:cs="Times New Roman"/>
+        </w:rPr>
+        <w:t>En esta página se realiza el proceso de edición de proyecto, utiliza el mismo formulario de /archivar pero con los campos llenados con los datos del proyecto a editar</w:t>
+      </w:r>
     </w:p>
     <w:p>
       <w:pPr>
@@ -11218,196 +11213,14 @@
       </w:pPr>
       <w:r>
         <w:rPr>
-          <w:rFonts w:ascii="Liberation Sans" w:hAnsi="Liberation Sans" w:cs="Times New Roman"/>
-        </w:rPr>
-        <w:t xml:space="preserve">Si la edición es exitosa, el sistema </w:t>
-      </w:r>
-      <w:proofErr w:type="spellStart"/>
-      <w:r>
-        <w:rPr>
-          <w:rFonts w:ascii="Liberation Sans" w:hAnsi="Liberation Sans" w:cs="Times New Roman"/>
-        </w:rPr>
-        <w:t>rediccionara</w:t>
-      </w:r>
-      <w:proofErr w:type="spellEnd"/>
-      <w:r>
-        <w:rPr>
-          <w:rFonts w:ascii="Liberation Sans" w:hAnsi="Liberation Sans" w:cs="Times New Roman"/>
-        </w:rPr>
-        <w:t xml:space="preserve"> al usuario a la pagina /</w:t>
-      </w:r>
-      <w:proofErr w:type="spellStart"/>
-      <w:r>
-        <w:rPr>
-          <w:rFonts w:ascii="Liberation Sans" w:hAnsi="Liberation Sans" w:cs="Times New Roman"/>
-        </w:rPr>
-        <w:t>index</w:t>
-      </w:r>
-      <w:proofErr w:type="spellEnd"/>
-      <w:r>
-        <w:rPr>
-          <w:rFonts w:ascii="Liberation Sans" w:hAnsi="Liberation Sans" w:cs="Times New Roman"/>
-        </w:rPr>
-        <w:t xml:space="preserve"> y aparecerá un cuadro de </w:t>
-      </w:r>
-      <w:proofErr w:type="spellStart"/>
-      <w:r>
-        <w:rPr>
-          <w:rFonts w:ascii="Liberation Sans" w:hAnsi="Liberation Sans" w:cs="Times New Roman"/>
-        </w:rPr>
-        <w:t>informacion</w:t>
-      </w:r>
-      <w:proofErr w:type="spellEnd"/>
-      <w:r>
-        <w:rPr>
-          <w:rFonts w:ascii="Liberation Sans" w:hAnsi="Liberation Sans" w:cs="Times New Roman"/>
-        </w:rPr>
-        <w:t xml:space="preserve"> indicando que la edición fue exitosa, si hubo algún error, este aparecerá en el tope del formulario.</w:t>
-      </w:r>
-    </w:p>
-    <w:p>
-      <w:pPr>
-        <w:spacing w:line="360" w:lineRule="auto"/>
-        <w:rPr>
-          <w:noProof/>
-          <w:lang w:val="es-ES" w:eastAsia="en-US" w:bidi="ar-SA"/>
-        </w:rPr>
-      </w:pPr>
-    </w:p>
-    <w:p>
-      <w:pPr>
-        <w:spacing w:line="360" w:lineRule="auto"/>
-        <w:rPr>
-          <w:rFonts w:ascii="Liberation Sans" w:hAnsi="Liberation Sans" w:cs="Times New Roman"/>
-          <w:lang w:val="es-ES"/>
-        </w:rPr>
-      </w:pPr>
-    </w:p>
-    <w:p>
-      <w:pPr>
-        <w:spacing w:line="360" w:lineRule="auto"/>
-        <w:rPr>
-          <w:rFonts w:ascii="Liberation Sans" w:hAnsi="Liberation Sans" w:cs="Times New Roman"/>
-          <w:b/>
-          <w:sz w:val="26"/>
-        </w:rPr>
-      </w:pPr>
-    </w:p>
-    <w:p>
-      <w:pPr>
-        <w:spacing w:line="360" w:lineRule="auto"/>
-        <w:rPr>
-          <w:rFonts w:ascii="Liberation Sans" w:hAnsi="Liberation Sans" w:cs="Times New Roman"/>
-          <w:b/>
-          <w:sz w:val="26"/>
-        </w:rPr>
-      </w:pPr>
-    </w:p>
-    <w:p>
-      <w:pPr>
-        <w:spacing w:line="360" w:lineRule="auto"/>
-        <w:rPr>
-          <w:rFonts w:ascii="Liberation Sans" w:hAnsi="Liberation Sans" w:cs="Times New Roman"/>
-          <w:b/>
-          <w:sz w:val="26"/>
-        </w:rPr>
-      </w:pPr>
-    </w:p>
-    <w:p>
-      <w:pPr>
-        <w:spacing w:line="360" w:lineRule="auto"/>
-        <w:rPr>
-          <w:rFonts w:ascii="Liberation Sans" w:hAnsi="Liberation Sans" w:cs="Times New Roman"/>
-          <w:b/>
-          <w:sz w:val="26"/>
-        </w:rPr>
-      </w:pPr>
-    </w:p>
-    <w:p>
-      <w:pPr>
-        <w:spacing w:line="360" w:lineRule="auto"/>
-        <w:rPr>
-          <w:rFonts w:ascii="Liberation Sans" w:hAnsi="Liberation Sans" w:cs="Times New Roman"/>
-          <w:b/>
-          <w:sz w:val="26"/>
-        </w:rPr>
-      </w:pPr>
-    </w:p>
-    <w:p>
-      <w:pPr>
-        <w:spacing w:line="360" w:lineRule="auto"/>
-        <w:rPr>
-          <w:rFonts w:ascii="Liberation Sans" w:hAnsi="Liberation Sans" w:cs="Times New Roman"/>
-          <w:b/>
-          <w:sz w:val="26"/>
-        </w:rPr>
-      </w:pPr>
-      <w:r>
-        <w:rPr>
-          <w:rFonts w:ascii="Liberation Sans" w:hAnsi="Liberation Sans" w:cs="Times New Roman"/>
-          <w:b/>
-          <w:sz w:val="26"/>
-        </w:rPr>
-        <w:lastRenderedPageBreak/>
-        <w:t>Función para eliminar proyectos</w:t>
-      </w:r>
-    </w:p>
-    <w:p>
-      <w:pPr>
-        <w:spacing w:line="360" w:lineRule="auto"/>
-        <w:rPr>
-          <w:rFonts w:ascii="Liberation Sans" w:hAnsi="Liberation Sans" w:cs="Times New Roman"/>
-          <w:b/>
-          <w:sz w:val="26"/>
-        </w:rPr>
-      </w:pPr>
-    </w:p>
-    <w:p>
-      <w:pPr>
-        <w:spacing w:line="360" w:lineRule="auto"/>
-        <w:rPr>
-          <w:rFonts w:ascii="Liberation Sans" w:hAnsi="Liberation Sans" w:cs="Times New Roman"/>
-        </w:rPr>
-      </w:pPr>
-      <w:r>
-        <w:rPr>
-          <w:rFonts w:ascii="Liberation Sans" w:hAnsi="Liberation Sans" w:cs="Times New Roman"/>
-        </w:rPr>
-        <w:t>Esta función solo es accesible por usuarios con permisos especiales.</w:t>
-      </w:r>
-    </w:p>
-    <w:p>
-      <w:pPr>
-        <w:spacing w:line="360" w:lineRule="auto"/>
-        <w:rPr>
-          <w:rFonts w:ascii="Liberation Sans" w:hAnsi="Liberation Sans" w:cs="Times New Roman"/>
-        </w:rPr>
-      </w:pPr>
-    </w:p>
-    <w:p>
-      <w:pPr>
-        <w:spacing w:line="360" w:lineRule="auto"/>
-        <w:rPr>
-          <w:rFonts w:ascii="Liberation Sans" w:hAnsi="Liberation Sans" w:cs="Times New Roman"/>
-        </w:rPr>
-      </w:pPr>
-      <w:r>
-        <w:rPr>
-          <w:rFonts w:ascii="Liberation Sans" w:hAnsi="Liberation Sans" w:cs="Times New Roman"/>
-        </w:rPr>
-        <w:t xml:space="preserve">Para acceder, se presiona el botón </w:t>
-      </w:r>
-      <w:r>
-        <w:rPr>
-          <w:rFonts w:ascii="Liberation Sans" w:hAnsi="Liberation Sans" w:cs="Times New Roman"/>
           <w:noProof/>
           <w:lang w:val="en-US" w:eastAsia="en-US" w:bidi="ar-SA"/>
         </w:rPr>
         <w:drawing>
-          <wp:inline distT="0" distB="0" distL="0" distR="0" wp14:anchorId="5F84BA86" wp14:editId="1D746EA9">
-            <wp:extent cx="847843" cy="400106"/>
-            <wp:effectExtent l="0" t="0" r="0" b="0"/>
-            <wp:docPr id="29" name="Picture 29"/>
+          <wp:inline distT="0" distB="0" distL="0" distR="0" wp14:anchorId="57076B13" wp14:editId="6C3E0E14">
+            <wp:extent cx="5612130" cy="2762250"/>
+            <wp:effectExtent l="0" t="0" r="7620" b="0"/>
+            <wp:docPr id="28" name="Picture 28"/>
             <wp:cNvGraphicFramePr>
               <a:graphicFrameLocks xmlns:a="http://schemas.openxmlformats.org/drawingml/2006/main" noChangeAspect="1"/>
             </wp:cNvGraphicFramePr>
@@ -11427,7 +11240,7 @@
                   <pic:spPr>
                     <a:xfrm>
                       <a:off x="0" y="0"/>
-                      <a:ext cx="847843" cy="400106"/>
+                      <a:ext cx="5612130" cy="2762250"/>
                     </a:xfrm>
                     <a:prstGeom prst="rect">
                       <a:avLst/>
@@ -11444,56 +11257,37 @@
       <w:pPr>
         <w:spacing w:line="360" w:lineRule="auto"/>
         <w:rPr>
-          <w:rFonts w:ascii="Liberation Sans" w:hAnsi="Liberation Sans" w:cs="Times New Roman"/>
-        </w:rPr>
-      </w:pPr>
-      <w:r>
-        <w:rPr>
-          <w:rFonts w:ascii="Liberation Sans" w:hAnsi="Liberation Sans" w:cs="Times New Roman"/>
-        </w:rPr>
-        <w:t>En la página de vista individual de un proyecto, que solo es vis</w:t>
-      </w:r>
-      <w:r>
-        <w:rPr>
-          <w:rFonts w:ascii="Liberation Sans" w:hAnsi="Liberation Sans" w:cs="Times New Roman"/>
-        </w:rPr>
-        <w:t>ible para usuarios con permisos.</w:t>
-      </w:r>
-    </w:p>
-    <w:p>
-      <w:pPr>
-        <w:spacing w:line="360" w:lineRule="auto"/>
-        <w:rPr>
-          <w:rFonts w:ascii="Liberation Sans" w:hAnsi="Liberation Sans" w:cs="Times New Roman"/>
-        </w:rPr>
-      </w:pPr>
-    </w:p>
-    <w:p>
-      <w:pPr>
-        <w:spacing w:line="360" w:lineRule="auto"/>
-        <w:rPr>
-          <w:rFonts w:ascii="Liberation Sans" w:hAnsi="Liberation Sans" w:cs="Times New Roman"/>
-        </w:rPr>
-      </w:pPr>
-      <w:r>
-        <w:rPr>
-          <w:rFonts w:ascii="Liberation Sans" w:hAnsi="Liberation Sans" w:cs="Times New Roman"/>
-        </w:rPr>
-        <w:t xml:space="preserve">Al presionar este botón, se elimina el proyecto y se </w:t>
+          <w:noProof/>
+          <w:lang w:val="es-ES" w:eastAsia="en-US" w:bidi="ar-SA"/>
+        </w:rPr>
+      </w:pPr>
+    </w:p>
+    <w:p>
+      <w:pPr>
+        <w:spacing w:line="360" w:lineRule="auto"/>
+        <w:rPr>
+          <w:rFonts w:ascii="Liberation Sans" w:hAnsi="Liberation Sans" w:cs="Times New Roman"/>
+        </w:rPr>
+      </w:pPr>
+      <w:r>
+        <w:rPr>
+          <w:rFonts w:ascii="Liberation Sans" w:hAnsi="Liberation Sans" w:cs="Times New Roman"/>
+        </w:rPr>
+        <w:t xml:space="preserve">Si la edición es exitosa, el sistema </w:t>
       </w:r>
       <w:proofErr w:type="spellStart"/>
       <w:r>
         <w:rPr>
           <w:rFonts w:ascii="Liberation Sans" w:hAnsi="Liberation Sans" w:cs="Times New Roman"/>
         </w:rPr>
-        <w:t>redirecciona</w:t>
+        <w:t>rediccionara</w:t>
       </w:r>
       <w:proofErr w:type="spellEnd"/>
       <w:r>
         <w:rPr>
           <w:rFonts w:ascii="Liberation Sans" w:hAnsi="Liberation Sans" w:cs="Times New Roman"/>
         </w:rPr>
-        <w:t xml:space="preserve"> a /</w:t>
+        <w:t xml:space="preserve"> al usuario a la pagina /</w:t>
       </w:r>
       <w:proofErr w:type="spellStart"/>
       <w:r>
@@ -11507,323 +11301,181 @@
         <w:rPr>
           <w:rFonts w:ascii="Liberation Sans" w:hAnsi="Liberation Sans" w:cs="Times New Roman"/>
         </w:rPr>
-        <w:t xml:space="preserve"> en donde aparecerá un anuncio indicando que la eliminación fue exitosa, si hubo algún error, se mostrara en el mismo anuncio.</w:t>
-      </w:r>
-    </w:p>
-    <w:p>
-      <w:pPr>
-        <w:spacing w:line="360" w:lineRule="auto"/>
-        <w:rPr>
-          <w:rFonts w:ascii="Liberation Sans" w:hAnsi="Liberation Sans" w:cs="Times New Roman"/>
-          <w:b/>
-          <w:sz w:val="26"/>
-        </w:rPr>
-      </w:pPr>
-    </w:p>
-    <w:p>
-      <w:pPr>
-        <w:spacing w:line="360" w:lineRule="auto"/>
-        <w:rPr>
-          <w:rFonts w:ascii="Liberation Sans" w:hAnsi="Liberation Sans" w:cs="Times New Roman"/>
-        </w:rPr>
-      </w:pPr>
-    </w:p>
-    <w:p>
-      <w:pPr>
-        <w:spacing w:line="360" w:lineRule="auto"/>
-        <w:rPr>
-          <w:rFonts w:ascii="Liberation Sans" w:hAnsi="Liberation Sans" w:cs="Times New Roman"/>
-          <w:b/>
-          <w:sz w:val="26"/>
-        </w:rPr>
-      </w:pPr>
-    </w:p>
-    <w:p>
-      <w:pPr>
-        <w:spacing w:line="360" w:lineRule="auto"/>
-        <w:rPr>
-          <w:rFonts w:ascii="Liberation Sans" w:hAnsi="Liberation Sans" w:cs="Times New Roman"/>
-          <w:b/>
-          <w:sz w:val="26"/>
-        </w:rPr>
-      </w:pPr>
-    </w:p>
-    <w:p>
-      <w:pPr>
-        <w:spacing w:line="360" w:lineRule="auto"/>
-        <w:rPr>
-          <w:rFonts w:ascii="Liberation Sans" w:hAnsi="Liberation Sans" w:cs="Times New Roman"/>
-          <w:b/>
-          <w:sz w:val="26"/>
-        </w:rPr>
-      </w:pPr>
-    </w:p>
-    <w:p>
-      <w:pPr>
-        <w:spacing w:line="360" w:lineRule="auto"/>
-        <w:rPr>
-          <w:rFonts w:ascii="Liberation Sans" w:hAnsi="Liberation Sans" w:cs="Times New Roman"/>
-          <w:b/>
-          <w:sz w:val="26"/>
-        </w:rPr>
-      </w:pPr>
-    </w:p>
-    <w:p>
-      <w:pPr>
-        <w:spacing w:line="360" w:lineRule="auto"/>
-        <w:rPr>
-          <w:rFonts w:ascii="Liberation Sans" w:hAnsi="Liberation Sans" w:cs="Times New Roman"/>
-          <w:b/>
-          <w:sz w:val="26"/>
-        </w:rPr>
-      </w:pPr>
-    </w:p>
-    <w:p>
-      <w:pPr>
-        <w:spacing w:line="360" w:lineRule="auto"/>
-        <w:rPr>
-          <w:rFonts w:ascii="Liberation Sans" w:hAnsi="Liberation Sans" w:cs="Times New Roman"/>
-          <w:b/>
-          <w:sz w:val="26"/>
-        </w:rPr>
-      </w:pPr>
-    </w:p>
-    <w:p>
-      <w:pPr>
-        <w:spacing w:line="360" w:lineRule="auto"/>
-        <w:rPr>
-          <w:rFonts w:ascii="Liberation Sans" w:hAnsi="Liberation Sans" w:cs="Times New Roman"/>
-          <w:b/>
-          <w:sz w:val="26"/>
-        </w:rPr>
-      </w:pPr>
-    </w:p>
-    <w:p>
-      <w:pPr>
-        <w:spacing w:line="360" w:lineRule="auto"/>
-        <w:rPr>
-          <w:rFonts w:ascii="Liberation Sans" w:hAnsi="Liberation Sans" w:cs="Times New Roman"/>
-          <w:b/>
-          <w:sz w:val="26"/>
-        </w:rPr>
-      </w:pPr>
-    </w:p>
-    <w:p>
-      <w:pPr>
-        <w:spacing w:line="360" w:lineRule="auto"/>
-        <w:rPr>
-          <w:rFonts w:ascii="Liberation Sans" w:hAnsi="Liberation Sans" w:cs="Times New Roman"/>
-          <w:b/>
-          <w:sz w:val="26"/>
-        </w:rPr>
-      </w:pPr>
-    </w:p>
-    <w:p>
-      <w:pPr>
-        <w:spacing w:line="360" w:lineRule="auto"/>
-        <w:rPr>
-          <w:rFonts w:ascii="Liberation Sans" w:hAnsi="Liberation Sans" w:cs="Times New Roman"/>
-          <w:b/>
-          <w:sz w:val="26"/>
-        </w:rPr>
-      </w:pPr>
-    </w:p>
-    <w:p>
-      <w:pPr>
-        <w:spacing w:line="360" w:lineRule="auto"/>
-        <w:rPr>
-          <w:rFonts w:ascii="Liberation Sans" w:hAnsi="Liberation Sans" w:cs="Times New Roman"/>
-          <w:b/>
-          <w:sz w:val="26"/>
-        </w:rPr>
-      </w:pPr>
-    </w:p>
-    <w:p>
-      <w:pPr>
-        <w:spacing w:line="360" w:lineRule="auto"/>
-        <w:rPr>
-          <w:rFonts w:ascii="Liberation Sans" w:hAnsi="Liberation Sans" w:cs="Times New Roman"/>
-          <w:b/>
-          <w:sz w:val="26"/>
-        </w:rPr>
-      </w:pPr>
-    </w:p>
-    <w:p>
-      <w:pPr>
-        <w:spacing w:line="360" w:lineRule="auto"/>
-        <w:rPr>
-          <w:rFonts w:ascii="Liberation Sans" w:hAnsi="Liberation Sans" w:cs="Times New Roman"/>
-          <w:b/>
-          <w:sz w:val="26"/>
-        </w:rPr>
-      </w:pPr>
-    </w:p>
-    <w:p>
-      <w:pPr>
-        <w:spacing w:line="360" w:lineRule="auto"/>
-        <w:rPr>
-          <w:rFonts w:ascii="Liberation Sans" w:hAnsi="Liberation Sans" w:cs="Times New Roman"/>
-          <w:b/>
-          <w:sz w:val="26"/>
-        </w:rPr>
-      </w:pPr>
-    </w:p>
-    <w:p>
-      <w:pPr>
-        <w:spacing w:line="360" w:lineRule="auto"/>
-        <w:rPr>
-          <w:rFonts w:ascii="Liberation Sans" w:hAnsi="Liberation Sans" w:cs="Times New Roman"/>
-          <w:b/>
-          <w:sz w:val="26"/>
-        </w:rPr>
-      </w:pPr>
-    </w:p>
-    <w:p>
-      <w:pPr>
-        <w:spacing w:line="360" w:lineRule="auto"/>
-        <w:rPr>
-          <w:rFonts w:ascii="Liberation Sans" w:hAnsi="Liberation Sans" w:cs="Times New Roman"/>
-          <w:b/>
-          <w:sz w:val="26"/>
-        </w:rPr>
-      </w:pPr>
-    </w:p>
-    <w:p>
-      <w:pPr>
-        <w:spacing w:line="360" w:lineRule="auto"/>
-        <w:rPr>
-          <w:rFonts w:ascii="Liberation Sans" w:hAnsi="Liberation Sans" w:cs="Times New Roman"/>
-          <w:b/>
-          <w:sz w:val="26"/>
-        </w:rPr>
-      </w:pPr>
-      <w:r>
-        <w:rPr>
-          <w:rFonts w:ascii="Liberation Sans" w:hAnsi="Liberation Sans" w:cs="Times New Roman"/>
-          <w:b/>
-          <w:sz w:val="26"/>
-        </w:rPr>
-        <w:lastRenderedPageBreak/>
-        <w:t>Páginas: Ayuda</w:t>
-      </w:r>
-    </w:p>
-    <w:p>
-      <w:pPr>
-        <w:spacing w:line="360" w:lineRule="auto"/>
-        <w:rPr>
-          <w:rFonts w:ascii="Liberation Sans" w:hAnsi="Liberation Sans" w:cs="Times New Roman"/>
-        </w:rPr>
-      </w:pPr>
-    </w:p>
-    <w:p>
-      <w:pPr>
-        <w:spacing w:line="360" w:lineRule="auto"/>
-        <w:rPr>
-          <w:rFonts w:ascii="Liberation Sans" w:hAnsi="Liberation Sans" w:cs="Times New Roman"/>
-        </w:rPr>
-      </w:pPr>
-      <w:r>
-        <w:rPr>
-          <w:rFonts w:ascii="Liberation Sans" w:hAnsi="Liberation Sans" w:cs="Times New Roman"/>
-        </w:rPr>
-        <w:t>/ayuda</w:t>
-      </w:r>
-    </w:p>
-    <w:p>
-      <w:pPr>
-        <w:spacing w:line="360" w:lineRule="auto"/>
-        <w:rPr>
-          <w:rFonts w:ascii="Liberation Sans" w:hAnsi="Liberation Sans" w:cs="Times New Roman"/>
-        </w:rPr>
-      </w:pPr>
-    </w:p>
-    <w:p>
-      <w:pPr>
-        <w:spacing w:line="360" w:lineRule="auto"/>
-        <w:rPr>
-          <w:rFonts w:ascii="Liberation Sans" w:hAnsi="Liberation Sans" w:cs="Times New Roman"/>
-        </w:rPr>
-      </w:pPr>
-      <w:r>
-        <w:rPr>
-          <w:rFonts w:ascii="Liberation Sans" w:hAnsi="Liberation Sans" w:cs="Times New Roman"/>
-        </w:rPr>
-        <w:t>En esta página se proporciona material de asistencia para el usuario, como el manual de usuario, el manual de sistema y el respaldo de la base de datos.</w:t>
-      </w:r>
-    </w:p>
-    <w:p>
-      <w:pPr>
-        <w:spacing w:line="360" w:lineRule="auto"/>
-        <w:rPr>
-          <w:rFonts w:ascii="Liberation Sans" w:hAnsi="Liberation Sans" w:cs="Times New Roman"/>
-        </w:rPr>
-      </w:pPr>
-    </w:p>
-    <w:p>
-      <w:pPr>
-        <w:spacing w:line="360" w:lineRule="auto"/>
-        <w:rPr>
-          <w:rFonts w:ascii="Liberation Sans" w:hAnsi="Liberation Sans" w:cs="Times New Roman"/>
-        </w:rPr>
-      </w:pPr>
-      <w:r>
-        <w:rPr>
-          <w:rFonts w:ascii="Liberation Sans" w:hAnsi="Liberation Sans" w:cs="Times New Roman"/>
-        </w:rPr>
-        <w:t>La base de datos se respalda automáticamente cada vez que se ingresa a esta página creando un archivo .</w:t>
-      </w:r>
-      <w:proofErr w:type="spellStart"/>
-      <w:r>
-        <w:rPr>
-          <w:rFonts w:ascii="Liberation Sans" w:hAnsi="Liberation Sans" w:cs="Times New Roman"/>
-        </w:rPr>
-        <w:t>json</w:t>
-      </w:r>
-      <w:proofErr w:type="spellEnd"/>
-      <w:r>
-        <w:rPr>
-          <w:rFonts w:ascii="Liberation Sans" w:hAnsi="Liberation Sans" w:cs="Times New Roman"/>
-        </w:rPr>
-        <w:t xml:space="preserve"> listo para descargar.</w:t>
-      </w:r>
-    </w:p>
-    <w:p>
-      <w:pPr>
-        <w:spacing w:line="360" w:lineRule="auto"/>
-        <w:rPr>
-          <w:rFonts w:ascii="Liberation Sans" w:hAnsi="Liberation Sans" w:cs="Times New Roman"/>
-        </w:rPr>
-      </w:pPr>
-    </w:p>
-    <w:p>
-      <w:pPr>
-        <w:spacing w:line="360" w:lineRule="auto"/>
-        <w:rPr>
-          <w:rFonts w:ascii="Liberation Sans" w:hAnsi="Liberation Sans" w:cs="Times New Roman"/>
-        </w:rPr>
-      </w:pPr>
-      <w:r>
-        <w:rPr>
-          <w:rFonts w:ascii="Liberation Sans" w:hAnsi="Liberation Sans" w:cs="Times New Roman"/>
-        </w:rPr>
-        <w:t>Está conformada por enlaces que permiten la descarga de los archivos</w:t>
-      </w:r>
-    </w:p>
-    <w:p>
-      <w:pPr>
-        <w:spacing w:line="360" w:lineRule="auto"/>
-        <w:rPr>
-          <w:rFonts w:ascii="Liberation Sans" w:hAnsi="Liberation Sans" w:cs="Times New Roman"/>
-        </w:rPr>
-      </w:pPr>
-    </w:p>
-    <w:p>
-      <w:pPr>
-        <w:spacing w:line="360" w:lineRule="auto"/>
-        <w:rPr>
-          <w:rFonts w:ascii="Liberation Sans" w:hAnsi="Liberation Sans" w:cs="Times New Roman"/>
-        </w:rPr>
-      </w:pPr>
+        <w:t xml:space="preserve"> y aparecerá un cuadro de </w:t>
+      </w:r>
+      <w:r>
+        <w:rPr>
+          <w:rFonts w:ascii="Liberation Sans" w:hAnsi="Liberation Sans" w:cs="Times New Roman"/>
+        </w:rPr>
+        <w:t>información</w:t>
+      </w:r>
+      <w:r>
+        <w:rPr>
+          <w:rFonts w:ascii="Liberation Sans" w:hAnsi="Liberation Sans" w:cs="Times New Roman"/>
+        </w:rPr>
+        <w:t xml:space="preserve"> indicando que la edición fue exitosa, si hubo algún error, este aparecerá en el tope del formulario.</w:t>
+      </w:r>
+      <w:r>
+        <w:rPr>
+          <w:rFonts w:ascii="Liberation Sans" w:hAnsi="Liberation Sans" w:cs="Times New Roman"/>
+        </w:rPr>
+        <w:t xml:space="preserve"> </w:t>
+      </w:r>
+    </w:p>
+    <w:p>
+      <w:pPr>
+        <w:spacing w:line="360" w:lineRule="auto"/>
+        <w:rPr>
+          <w:rFonts w:ascii="Liberation Sans" w:hAnsi="Liberation Sans" w:cs="Times New Roman"/>
+        </w:rPr>
+      </w:pPr>
+    </w:p>
+    <w:p>
+      <w:pPr>
+        <w:spacing w:line="360" w:lineRule="auto"/>
+        <w:rPr>
+          <w:noProof/>
+          <w:lang w:val="es-ES" w:eastAsia="en-US" w:bidi="ar-SA"/>
+        </w:rPr>
+      </w:pPr>
+      <w:r>
+        <w:rPr>
+          <w:rFonts w:ascii="Liberation Sans" w:hAnsi="Liberation Sans" w:cs="Times New Roman"/>
+        </w:rPr>
+        <w:t>Para modificar el archivo PDF registrado, solamente se debe registrar el nuevo documento.</w:t>
+      </w:r>
+    </w:p>
+    <w:p>
+      <w:pPr>
+        <w:spacing w:line="360" w:lineRule="auto"/>
+        <w:rPr>
+          <w:noProof/>
+          <w:lang w:val="es-ES" w:eastAsia="en-US" w:bidi="ar-SA"/>
+        </w:rPr>
+      </w:pPr>
+    </w:p>
+    <w:p>
+      <w:pPr>
+        <w:spacing w:line="360" w:lineRule="auto"/>
+        <w:rPr>
+          <w:rFonts w:ascii="Liberation Sans" w:hAnsi="Liberation Sans" w:cs="Times New Roman"/>
+          <w:lang w:val="es-ES"/>
+        </w:rPr>
+      </w:pPr>
+    </w:p>
+    <w:p>
+      <w:pPr>
+        <w:spacing w:line="360" w:lineRule="auto"/>
+        <w:rPr>
+          <w:rFonts w:ascii="Liberation Sans" w:hAnsi="Liberation Sans" w:cs="Times New Roman"/>
+          <w:b/>
+          <w:sz w:val="26"/>
+        </w:rPr>
+      </w:pPr>
+    </w:p>
+    <w:p>
+      <w:pPr>
+        <w:spacing w:line="360" w:lineRule="auto"/>
+        <w:rPr>
+          <w:rFonts w:ascii="Liberation Sans" w:hAnsi="Liberation Sans" w:cs="Times New Roman"/>
+          <w:b/>
+          <w:sz w:val="26"/>
+        </w:rPr>
+      </w:pPr>
+    </w:p>
+    <w:p>
+      <w:pPr>
+        <w:spacing w:line="360" w:lineRule="auto"/>
+        <w:rPr>
+          <w:rFonts w:ascii="Liberation Sans" w:hAnsi="Liberation Sans" w:cs="Times New Roman"/>
+          <w:b/>
+          <w:sz w:val="26"/>
+        </w:rPr>
+      </w:pPr>
+    </w:p>
+    <w:p>
+      <w:pPr>
+        <w:spacing w:line="360" w:lineRule="auto"/>
+        <w:rPr>
+          <w:rFonts w:ascii="Liberation Sans" w:hAnsi="Liberation Sans" w:cs="Times New Roman"/>
+          <w:b/>
+          <w:sz w:val="26"/>
+        </w:rPr>
+      </w:pPr>
+    </w:p>
+    <w:p>
+      <w:pPr>
+        <w:spacing w:line="360" w:lineRule="auto"/>
+        <w:rPr>
+          <w:rFonts w:ascii="Liberation Sans" w:hAnsi="Liberation Sans" w:cs="Times New Roman"/>
+          <w:b/>
+          <w:sz w:val="26"/>
+        </w:rPr>
+      </w:pPr>
+    </w:p>
+    <w:p>
+      <w:pPr>
+        <w:spacing w:line="360" w:lineRule="auto"/>
+        <w:rPr>
+          <w:rFonts w:ascii="Liberation Sans" w:hAnsi="Liberation Sans" w:cs="Times New Roman"/>
+          <w:b/>
+          <w:sz w:val="26"/>
+        </w:rPr>
+      </w:pPr>
+      <w:r>
+        <w:rPr>
+          <w:rFonts w:ascii="Liberation Sans" w:hAnsi="Liberation Sans" w:cs="Times New Roman"/>
+          <w:b/>
+          <w:sz w:val="26"/>
+        </w:rPr>
+        <w:t>Función para eliminar proyectos</w:t>
+      </w:r>
+    </w:p>
+    <w:p>
+      <w:pPr>
+        <w:spacing w:line="360" w:lineRule="auto"/>
+        <w:rPr>
+          <w:rFonts w:ascii="Liberation Sans" w:hAnsi="Liberation Sans" w:cs="Times New Roman"/>
+          <w:b/>
+          <w:sz w:val="26"/>
+        </w:rPr>
+      </w:pPr>
+    </w:p>
+    <w:p>
+      <w:pPr>
+        <w:spacing w:line="360" w:lineRule="auto"/>
+        <w:rPr>
+          <w:rFonts w:ascii="Liberation Sans" w:hAnsi="Liberation Sans" w:cs="Times New Roman"/>
+        </w:rPr>
+      </w:pPr>
+      <w:r>
+        <w:rPr>
+          <w:rFonts w:ascii="Liberation Sans" w:hAnsi="Liberation Sans" w:cs="Times New Roman"/>
+        </w:rPr>
+        <w:t>Esta función solo es accesible por usuarios con permisos especiales.</w:t>
+      </w:r>
+    </w:p>
+    <w:p>
+      <w:pPr>
+        <w:spacing w:line="360" w:lineRule="auto"/>
+        <w:rPr>
+          <w:rFonts w:ascii="Liberation Sans" w:hAnsi="Liberation Sans" w:cs="Times New Roman"/>
+        </w:rPr>
+      </w:pPr>
+    </w:p>
+    <w:p>
+      <w:pPr>
+        <w:spacing w:line="360" w:lineRule="auto"/>
+        <w:rPr>
+          <w:rFonts w:ascii="Liberation Sans" w:hAnsi="Liberation Sans" w:cs="Times New Roman"/>
+        </w:rPr>
+      </w:pPr>
+      <w:r>
+        <w:rPr>
+          <w:rFonts w:ascii="Liberation Sans" w:hAnsi="Liberation Sans" w:cs="Times New Roman"/>
+        </w:rPr>
+        <w:t xml:space="preserve">Para acceder, se presiona el botón </w:t>
+      </w:r>
       <w:r>
         <w:rPr>
           <w:rFonts w:ascii="Liberation Sans" w:hAnsi="Liberation Sans" w:cs="Times New Roman"/>
@@ -11831,10 +11483,10 @@
           <w:lang w:val="en-US" w:eastAsia="en-US" w:bidi="ar-SA"/>
         </w:rPr>
         <w:drawing>
-          <wp:inline distT="0" distB="0" distL="0" distR="0" wp14:anchorId="10C35886" wp14:editId="08F6CA3B">
-            <wp:extent cx="5612130" cy="2766695"/>
-            <wp:effectExtent l="0" t="0" r="7620" b="0"/>
-            <wp:docPr id="30" name="Picture 30"/>
+          <wp:inline distT="0" distB="0" distL="0" distR="0" wp14:anchorId="5F84BA86" wp14:editId="1D746EA9">
+            <wp:extent cx="847843" cy="400106"/>
+            <wp:effectExtent l="0" t="0" r="0" b="0"/>
+            <wp:docPr id="29" name="Picture 29"/>
             <wp:cNvGraphicFramePr>
               <a:graphicFrameLocks xmlns:a="http://schemas.openxmlformats.org/drawingml/2006/main" noChangeAspect="1"/>
             </wp:cNvGraphicFramePr>
@@ -11854,6 +11506,432 @@
                   <pic:spPr>
                     <a:xfrm>
                       <a:off x="0" y="0"/>
+                      <a:ext cx="847843" cy="400106"/>
+                    </a:xfrm>
+                    <a:prstGeom prst="rect">
+                      <a:avLst/>
+                    </a:prstGeom>
+                  </pic:spPr>
+                </pic:pic>
+              </a:graphicData>
+            </a:graphic>
+          </wp:inline>
+        </w:drawing>
+      </w:r>
+    </w:p>
+    <w:p>
+      <w:pPr>
+        <w:spacing w:line="360" w:lineRule="auto"/>
+        <w:rPr>
+          <w:rFonts w:ascii="Liberation Sans" w:hAnsi="Liberation Sans" w:cs="Times New Roman"/>
+        </w:rPr>
+      </w:pPr>
+      <w:r>
+        <w:rPr>
+          <w:rFonts w:ascii="Liberation Sans" w:hAnsi="Liberation Sans" w:cs="Times New Roman"/>
+        </w:rPr>
+        <w:t>En la página de vista individual de un proyecto, que solo es vis</w:t>
+      </w:r>
+      <w:r>
+        <w:rPr>
+          <w:rFonts w:ascii="Liberation Sans" w:hAnsi="Liberation Sans" w:cs="Times New Roman"/>
+        </w:rPr>
+        <w:t>ible para usuarios con permisos.</w:t>
+      </w:r>
+    </w:p>
+    <w:p>
+      <w:pPr>
+        <w:spacing w:line="360" w:lineRule="auto"/>
+        <w:rPr>
+          <w:rFonts w:ascii="Liberation Sans" w:hAnsi="Liberation Sans" w:cs="Times New Roman"/>
+        </w:rPr>
+      </w:pPr>
+    </w:p>
+    <w:p>
+      <w:pPr>
+        <w:spacing w:line="360" w:lineRule="auto"/>
+        <w:rPr>
+          <w:rFonts w:ascii="Liberation Sans" w:hAnsi="Liberation Sans" w:cs="Times New Roman"/>
+        </w:rPr>
+      </w:pPr>
+      <w:r>
+        <w:rPr>
+          <w:rFonts w:ascii="Liberation Sans" w:hAnsi="Liberation Sans" w:cs="Times New Roman"/>
+        </w:rPr>
+        <w:t xml:space="preserve">Al presionar este botón, se elimina el proyecto y se </w:t>
+      </w:r>
+      <w:proofErr w:type="spellStart"/>
+      <w:r>
+        <w:rPr>
+          <w:rFonts w:ascii="Liberation Sans" w:hAnsi="Liberation Sans" w:cs="Times New Roman"/>
+        </w:rPr>
+        <w:t>redirecciona</w:t>
+      </w:r>
+      <w:proofErr w:type="spellEnd"/>
+      <w:r>
+        <w:rPr>
+          <w:rFonts w:ascii="Liberation Sans" w:hAnsi="Liberation Sans" w:cs="Times New Roman"/>
+        </w:rPr>
+        <w:t xml:space="preserve"> a /</w:t>
+      </w:r>
+      <w:proofErr w:type="spellStart"/>
+      <w:r>
+        <w:rPr>
+          <w:rFonts w:ascii="Liberation Sans" w:hAnsi="Liberation Sans" w:cs="Times New Roman"/>
+        </w:rPr>
+        <w:t>index</w:t>
+      </w:r>
+      <w:proofErr w:type="spellEnd"/>
+      <w:r>
+        <w:rPr>
+          <w:rFonts w:ascii="Liberation Sans" w:hAnsi="Liberation Sans" w:cs="Times New Roman"/>
+        </w:rPr>
+        <w:t xml:space="preserve"> en donde aparecerá un anuncio indicando que la eliminación fue exitosa, si hubo algún error, se mostrara en el mismo anuncio.</w:t>
+      </w:r>
+    </w:p>
+    <w:p>
+      <w:pPr>
+        <w:spacing w:line="360" w:lineRule="auto"/>
+        <w:rPr>
+          <w:rFonts w:ascii="Liberation Sans" w:hAnsi="Liberation Sans" w:cs="Times New Roman"/>
+          <w:b/>
+          <w:sz w:val="26"/>
+        </w:rPr>
+      </w:pPr>
+    </w:p>
+    <w:p>
+      <w:pPr>
+        <w:spacing w:line="360" w:lineRule="auto"/>
+        <w:rPr>
+          <w:rFonts w:ascii="Liberation Sans" w:hAnsi="Liberation Sans" w:cs="Times New Roman"/>
+        </w:rPr>
+      </w:pPr>
+    </w:p>
+    <w:p>
+      <w:pPr>
+        <w:spacing w:line="360" w:lineRule="auto"/>
+        <w:rPr>
+          <w:rFonts w:ascii="Liberation Sans" w:hAnsi="Liberation Sans" w:cs="Times New Roman"/>
+          <w:b/>
+          <w:sz w:val="26"/>
+        </w:rPr>
+      </w:pPr>
+    </w:p>
+    <w:p>
+      <w:pPr>
+        <w:spacing w:line="360" w:lineRule="auto"/>
+        <w:rPr>
+          <w:rFonts w:ascii="Liberation Sans" w:hAnsi="Liberation Sans" w:cs="Times New Roman"/>
+          <w:b/>
+          <w:sz w:val="26"/>
+        </w:rPr>
+      </w:pPr>
+    </w:p>
+    <w:p>
+      <w:pPr>
+        <w:spacing w:line="360" w:lineRule="auto"/>
+        <w:rPr>
+          <w:rFonts w:ascii="Liberation Sans" w:hAnsi="Liberation Sans" w:cs="Times New Roman"/>
+          <w:b/>
+          <w:sz w:val="26"/>
+        </w:rPr>
+      </w:pPr>
+    </w:p>
+    <w:p>
+      <w:pPr>
+        <w:spacing w:line="360" w:lineRule="auto"/>
+        <w:rPr>
+          <w:rFonts w:ascii="Liberation Sans" w:hAnsi="Liberation Sans" w:cs="Times New Roman"/>
+          <w:b/>
+          <w:sz w:val="26"/>
+        </w:rPr>
+      </w:pPr>
+    </w:p>
+    <w:p>
+      <w:pPr>
+        <w:spacing w:line="360" w:lineRule="auto"/>
+        <w:rPr>
+          <w:rFonts w:ascii="Liberation Sans" w:hAnsi="Liberation Sans" w:cs="Times New Roman"/>
+          <w:b/>
+          <w:sz w:val="26"/>
+        </w:rPr>
+      </w:pPr>
+    </w:p>
+    <w:p>
+      <w:pPr>
+        <w:spacing w:line="360" w:lineRule="auto"/>
+        <w:rPr>
+          <w:rFonts w:ascii="Liberation Sans" w:hAnsi="Liberation Sans" w:cs="Times New Roman"/>
+          <w:b/>
+          <w:sz w:val="26"/>
+        </w:rPr>
+      </w:pPr>
+    </w:p>
+    <w:p>
+      <w:pPr>
+        <w:spacing w:line="360" w:lineRule="auto"/>
+        <w:rPr>
+          <w:rFonts w:ascii="Liberation Sans" w:hAnsi="Liberation Sans" w:cs="Times New Roman"/>
+          <w:b/>
+          <w:sz w:val="26"/>
+        </w:rPr>
+      </w:pPr>
+    </w:p>
+    <w:p>
+      <w:pPr>
+        <w:spacing w:line="360" w:lineRule="auto"/>
+        <w:rPr>
+          <w:rFonts w:ascii="Liberation Sans" w:hAnsi="Liberation Sans" w:cs="Times New Roman"/>
+          <w:b/>
+          <w:sz w:val="26"/>
+        </w:rPr>
+      </w:pPr>
+    </w:p>
+    <w:p>
+      <w:pPr>
+        <w:spacing w:line="360" w:lineRule="auto"/>
+        <w:rPr>
+          <w:rFonts w:ascii="Liberation Sans" w:hAnsi="Liberation Sans" w:cs="Times New Roman"/>
+          <w:b/>
+          <w:sz w:val="26"/>
+        </w:rPr>
+      </w:pPr>
+    </w:p>
+    <w:p>
+      <w:pPr>
+        <w:spacing w:line="360" w:lineRule="auto"/>
+        <w:rPr>
+          <w:rFonts w:ascii="Liberation Sans" w:hAnsi="Liberation Sans" w:cs="Times New Roman"/>
+          <w:b/>
+          <w:sz w:val="26"/>
+        </w:rPr>
+      </w:pPr>
+    </w:p>
+    <w:p>
+      <w:pPr>
+        <w:spacing w:line="360" w:lineRule="auto"/>
+        <w:rPr>
+          <w:rFonts w:ascii="Liberation Sans" w:hAnsi="Liberation Sans" w:cs="Times New Roman"/>
+          <w:b/>
+          <w:sz w:val="26"/>
+        </w:rPr>
+      </w:pPr>
+    </w:p>
+    <w:p>
+      <w:pPr>
+        <w:spacing w:line="360" w:lineRule="auto"/>
+        <w:rPr>
+          <w:rFonts w:ascii="Liberation Sans" w:hAnsi="Liberation Sans" w:cs="Times New Roman"/>
+          <w:b/>
+          <w:sz w:val="26"/>
+        </w:rPr>
+      </w:pPr>
+    </w:p>
+    <w:p>
+      <w:pPr>
+        <w:spacing w:line="360" w:lineRule="auto"/>
+        <w:rPr>
+          <w:rFonts w:ascii="Liberation Sans" w:hAnsi="Liberation Sans" w:cs="Times New Roman"/>
+          <w:b/>
+          <w:sz w:val="26"/>
+        </w:rPr>
+      </w:pPr>
+    </w:p>
+    <w:p>
+      <w:pPr>
+        <w:spacing w:line="360" w:lineRule="auto"/>
+        <w:rPr>
+          <w:rFonts w:ascii="Liberation Sans" w:hAnsi="Liberation Sans" w:cs="Times New Roman"/>
+          <w:b/>
+          <w:sz w:val="26"/>
+        </w:rPr>
+      </w:pPr>
+    </w:p>
+    <w:p>
+      <w:pPr>
+        <w:spacing w:line="360" w:lineRule="auto"/>
+        <w:rPr>
+          <w:rFonts w:ascii="Liberation Sans" w:hAnsi="Liberation Sans" w:cs="Times New Roman"/>
+          <w:b/>
+          <w:sz w:val="26"/>
+        </w:rPr>
+      </w:pPr>
+    </w:p>
+    <w:p>
+      <w:pPr>
+        <w:spacing w:line="360" w:lineRule="auto"/>
+        <w:rPr>
+          <w:rFonts w:ascii="Liberation Sans" w:hAnsi="Liberation Sans" w:cs="Times New Roman"/>
+          <w:b/>
+          <w:sz w:val="26"/>
+        </w:rPr>
+      </w:pPr>
+    </w:p>
+    <w:p>
+      <w:pPr>
+        <w:spacing w:line="360" w:lineRule="auto"/>
+        <w:rPr>
+          <w:rFonts w:ascii="Liberation Sans" w:hAnsi="Liberation Sans" w:cs="Times New Roman"/>
+          <w:b/>
+          <w:sz w:val="26"/>
+        </w:rPr>
+      </w:pPr>
+      <w:r>
+        <w:rPr>
+          <w:rFonts w:ascii="Liberation Sans" w:hAnsi="Liberation Sans" w:cs="Times New Roman"/>
+          <w:b/>
+          <w:sz w:val="26"/>
+        </w:rPr>
+        <w:t>Páginas: Ayuda</w:t>
+      </w:r>
+    </w:p>
+    <w:p>
+      <w:pPr>
+        <w:spacing w:line="360" w:lineRule="auto"/>
+        <w:rPr>
+          <w:rFonts w:ascii="Liberation Sans" w:hAnsi="Liberation Sans" w:cs="Times New Roman"/>
+        </w:rPr>
+      </w:pPr>
+    </w:p>
+    <w:p>
+      <w:pPr>
+        <w:spacing w:line="360" w:lineRule="auto"/>
+        <w:rPr>
+          <w:rFonts w:ascii="Liberation Sans" w:hAnsi="Liberation Sans" w:cs="Times New Roman"/>
+        </w:rPr>
+      </w:pPr>
+      <w:r>
+        <w:rPr>
+          <w:rFonts w:ascii="Liberation Sans" w:hAnsi="Liberation Sans" w:cs="Times New Roman"/>
+        </w:rPr>
+        <w:t>/ayuda</w:t>
+      </w:r>
+    </w:p>
+    <w:p>
+      <w:pPr>
+        <w:spacing w:line="360" w:lineRule="auto"/>
+        <w:rPr>
+          <w:rFonts w:ascii="Liberation Sans" w:hAnsi="Liberation Sans" w:cs="Times New Roman"/>
+        </w:rPr>
+      </w:pPr>
+    </w:p>
+    <w:p>
+      <w:pPr>
+        <w:spacing w:line="360" w:lineRule="auto"/>
+        <w:rPr>
+          <w:rFonts w:ascii="Liberation Sans" w:hAnsi="Liberation Sans" w:cs="Times New Roman"/>
+        </w:rPr>
+      </w:pPr>
+      <w:r>
+        <w:rPr>
+          <w:rFonts w:ascii="Liberation Sans" w:hAnsi="Liberation Sans" w:cs="Times New Roman"/>
+        </w:rPr>
+        <w:t>En esta página se proporciona material de asistencia para el usuario, como el manual de usuario, el manual de sistema y el respaldo de la base de datos.</w:t>
+      </w:r>
+    </w:p>
+    <w:p>
+      <w:pPr>
+        <w:spacing w:line="360" w:lineRule="auto"/>
+        <w:rPr>
+          <w:rFonts w:ascii="Liberation Sans" w:hAnsi="Liberation Sans" w:cs="Times New Roman"/>
+        </w:rPr>
+      </w:pPr>
+    </w:p>
+    <w:p>
+      <w:pPr>
+        <w:spacing w:line="360" w:lineRule="auto"/>
+        <w:rPr>
+          <w:rFonts w:ascii="Liberation Sans" w:hAnsi="Liberation Sans" w:cs="Times New Roman"/>
+        </w:rPr>
+      </w:pPr>
+      <w:r>
+        <w:rPr>
+          <w:rFonts w:ascii="Liberation Sans" w:hAnsi="Liberation Sans" w:cs="Times New Roman"/>
+        </w:rPr>
+        <w:t>La base de datos se respalda automáticamente cada vez que se ingresa a esta página creando un archivo .</w:t>
+      </w:r>
+      <w:proofErr w:type="spellStart"/>
+      <w:r>
+        <w:rPr>
+          <w:rFonts w:ascii="Liberation Sans" w:hAnsi="Liberation Sans" w:cs="Times New Roman"/>
+        </w:rPr>
+        <w:t>json</w:t>
+      </w:r>
+      <w:proofErr w:type="spellEnd"/>
+      <w:r>
+        <w:rPr>
+          <w:rFonts w:ascii="Liberation Sans" w:hAnsi="Liberation Sans" w:cs="Times New Roman"/>
+        </w:rPr>
+        <w:t xml:space="preserve"> listo para descargar.</w:t>
+      </w:r>
+    </w:p>
+    <w:p>
+      <w:pPr>
+        <w:spacing w:line="360" w:lineRule="auto"/>
+        <w:rPr>
+          <w:rFonts w:ascii="Liberation Sans" w:hAnsi="Liberation Sans" w:cs="Times New Roman"/>
+        </w:rPr>
+      </w:pPr>
+    </w:p>
+    <w:p>
+      <w:pPr>
+        <w:spacing w:line="360" w:lineRule="auto"/>
+        <w:rPr>
+          <w:rFonts w:ascii="Liberation Sans" w:hAnsi="Liberation Sans" w:cs="Times New Roman"/>
+        </w:rPr>
+      </w:pPr>
+      <w:r>
+        <w:rPr>
+          <w:rFonts w:ascii="Liberation Sans" w:hAnsi="Liberation Sans" w:cs="Times New Roman"/>
+        </w:rPr>
+        <w:t>Está conformada por enlaces que permiten la descarga de los archivos</w:t>
+      </w:r>
+    </w:p>
+    <w:p>
+      <w:pPr>
+        <w:spacing w:line="360" w:lineRule="auto"/>
+        <w:rPr>
+          <w:rFonts w:ascii="Liberation Sans" w:hAnsi="Liberation Sans" w:cs="Times New Roman"/>
+        </w:rPr>
+      </w:pPr>
+    </w:p>
+    <w:p>
+      <w:pPr>
+        <w:spacing w:line="360" w:lineRule="auto"/>
+        <w:rPr>
+          <w:rFonts w:ascii="Liberation Sans" w:hAnsi="Liberation Sans" w:cs="Times New Roman"/>
+        </w:rPr>
+      </w:pPr>
+      <w:r>
+        <w:rPr>
+          <w:rFonts w:ascii="Liberation Sans" w:hAnsi="Liberation Sans" w:cs="Times New Roman"/>
+          <w:noProof/>
+          <w:lang w:val="en-US" w:eastAsia="en-US" w:bidi="ar-SA"/>
+        </w:rPr>
+        <w:drawing>
+          <wp:inline distT="0" distB="0" distL="0" distR="0" wp14:anchorId="10C35886" wp14:editId="08F6CA3B">
+            <wp:extent cx="5612130" cy="2766695"/>
+            <wp:effectExtent l="0" t="0" r="7620" b="0"/>
+            <wp:docPr id="30" name="Picture 30"/>
+            <wp:cNvGraphicFramePr>
+              <a:graphicFrameLocks xmlns:a="http://schemas.openxmlformats.org/drawingml/2006/main" noChangeAspect="1"/>
+            </wp:cNvGraphicFramePr>
+            <a:graphic xmlns:a="http://schemas.openxmlformats.org/drawingml/2006/main">
+              <a:graphicData uri="http://schemas.openxmlformats.org/drawingml/2006/picture">
+                <pic:pic xmlns:pic="http://schemas.openxmlformats.org/drawingml/2006/picture">
+                  <pic:nvPicPr>
+                    <pic:cNvPr id="1" name=""/>
+                    <pic:cNvPicPr/>
+                  </pic:nvPicPr>
+                  <pic:blipFill>
+                    <a:blip r:embed="rId48"/>
+                    <a:stretch>
+                      <a:fillRect/>
+                    </a:stretch>
+                  </pic:blipFill>
+                  <pic:spPr>
+                    <a:xfrm>
+                      <a:off x="0" y="0"/>
                       <a:ext cx="5612130" cy="2766695"/>
                     </a:xfrm>
                     <a:prstGeom prst="rect">
@@ -12089,7 +12167,7 @@
           <w:rFonts w:ascii="Arial" w:hAnsi="Arial" w:cs="Arial"/>
         </w:rPr>
       </w:pPr>
-      <w:hyperlink r:id="rId48" w:history="1">
+      <w:hyperlink r:id="rId49" w:history="1">
         <w:r>
           <w:rPr>
             <w:rStyle w:val="Hyperlink"/>
@@ -12144,7 +12222,7 @@
       </w:pPr>
     </w:p>
     <w:sectPr>
-      <w:footerReference w:type="default" r:id="rId49"/>
+      <w:footerReference w:type="default" r:id="rId50"/>
       <w:pgSz w:w="12240" w:h="15840"/>
       <w:pgMar w:top="1417" w:right="1701" w:bottom="1417" w:left="1701" w:header="708" w:footer="708" w:gutter="0"/>
       <w:pgNumType w:start="0"/>

</xml_diff>